<commit_message>
Added READ_LENGTH key to metadata standard
</commit_message>
<xml_diff>
--- a/sop/SFB1182_bioinfo_read_processing.docx
+++ b/sop/SFB1182_bioinfo_read_processing.docx
@@ -171,9 +171,7 @@
           <w:lang w:val="en-US"/>
         </w:rPr>
       </w:pPr>
-      <w:bookmarkStart w:id="0" w:name="_GoBack"/>
-    </w:p>
-    <w:bookmarkEnd w:id="0"/>
+    </w:p>
     <w:p>
       <w:pPr>
         <w:pStyle w:val="berschrift2"/>
@@ -389,24 +387,9 @@
     </w:p>
     <w:p>
       <w:pPr>
-        <w:pStyle w:val="Standard-Sub"/>
-        <w:pBdr>
-          <w:top w:val="single" w:sz="4" w:space="1" w:color="auto"/>
-          <w:left w:val="single" w:sz="4" w:space="4" w:color="auto"/>
-          <w:bottom w:val="single" w:sz="4" w:space="1" w:color="auto"/>
-          <w:right w:val="single" w:sz="4" w:space="4" w:color="auto"/>
-        </w:pBdr>
-        <w:shd w:val="clear" w:color="auto" w:fill="D9D9D9" w:themeFill="background1" w:themeFillShade="D9"/>
-        <w:rPr>
-          <w:rFonts w:ascii="Courier New" w:hAnsi="Courier New" w:cs="Courier New"/>
-          <w:lang w:val="en-US"/>
-        </w:rPr>
-      </w:pPr>
-      <w:r>
-        <w:rPr>
-          <w:rFonts w:ascii="Courier New" w:hAnsi="Courier New" w:cs="Courier New"/>
-          <w:lang w:val="en-US"/>
-        </w:rPr>
+        <w:pStyle w:val="Code"/>
+      </w:pPr>
+      <w:r>
         <w:t>fastqc –o fastqc_analysis &lt;input file&gt;</w:t>
       </w:r>
     </w:p>
@@ -474,13 +457,7 @@
         <w:rPr>
           <w:lang w:val="en-US"/>
         </w:rPr>
-        <w:t xml:space="preserve"> website: </w:t>
-      </w:r>
-      <w:r>
-        <w:rPr>
-          <w:lang w:val="en-US"/>
-        </w:rPr>
-        <w:t>http://www.bioinformatics.babraham.ac.uk/projects/fastqc/</w:t>
+        <w:t xml:space="preserve"> website: http://www.bioinformatics.babraham.ac.uk/projects/fastqc/</w:t>
       </w:r>
     </w:p>
     <w:p>
@@ -515,44 +492,115 @@
     <w:p>
       <w:pPr>
         <w:pStyle w:val="Standard-Sub"/>
-      </w:pPr>
-      <w:r>
+        <w:rPr>
+          <w:lang w:val="en-US"/>
+        </w:rPr>
+      </w:pPr>
+      <w:r>
+        <w:rPr>
+          <w:lang w:val="en-US"/>
+        </w:rPr>
         <w:t xml:space="preserve">Based on the results from the FastQC analysis, </w:t>
       </w:r>
       <w:r>
+        <w:rPr>
+          <w:lang w:val="en-US"/>
+        </w:rPr>
         <w:t xml:space="preserve">it may be necessary to clean the data. </w:t>
       </w:r>
       <w:r>
-        <w:t>We recommend Trimmomatic as it, unlike most other tools, provides a reference file with commonly used sequencing adapters. Trimmomatic can perform a range of correction steps, including clipping of adapters as well as low quality bases. Note that it is NOT recommended to perform quality trimming if the data ist to be used for de-novo assembly (genome or transcriptome).</w:t>
-      </w:r>
-      <w:r>
+        <w:rPr>
+          <w:lang w:val="en-US"/>
+        </w:rPr>
+        <w:t>We recommend Trimmomatic as it, unlike most other tools, provides a reference file with commonly used sequencing adapters. Trimmomatic can perform a range of correction steps, including clipping of adapters as well as</w:t>
+      </w:r>
+      <w:r>
+        <w:rPr>
+          <w:lang w:val="en-US"/>
+        </w:rPr>
+        <w:t xml:space="preserve"> of</w:t>
+      </w:r>
+      <w:r>
+        <w:rPr>
+          <w:lang w:val="en-US"/>
+        </w:rPr>
+        <w:t xml:space="preserve"> low quality bases. Note that it is NOT recommended to perform quality trimming if the data ist to be used for de-novo assembly (genome or transcriptome).</w:t>
+      </w:r>
+      <w:r>
+        <w:rPr>
+          <w:lang w:val="en-US"/>
+        </w:rPr>
         <w:t xml:space="preserve"> However, i</w:t>
       </w:r>
       <w:r>
+        <w:rPr>
+          <w:lang w:val="en-US"/>
+        </w:rPr>
         <w:t xml:space="preserve">f the data will be used for highly sensitive variant calling (or similar), it is recommended to perform stringent clipping of all sub-par bases. </w:t>
       </w:r>
     </w:p>
     <w:p>
       <w:pPr>
         <w:pStyle w:val="Standard-Sub"/>
+        <w:rPr>
+          <w:lang w:val="en-US"/>
+        </w:rPr>
       </w:pPr>
     </w:p>
     <w:p>
       <w:pPr>
         <w:pStyle w:val="Standard-Sub"/>
-      </w:pPr>
-      <w:r>
-        <w:t>A basic Trimmomatic command will like as follows:</w:t>
+        <w:rPr>
+          <w:lang w:val="en-US"/>
+        </w:rPr>
+      </w:pPr>
+      <w:r>
+        <w:rPr>
+          <w:lang w:val="en-US"/>
+        </w:rPr>
+        <w:t xml:space="preserve">A basic Trimmomatic command will </w:t>
+      </w:r>
+      <w:r>
+        <w:rPr>
+          <w:lang w:val="en-US"/>
+        </w:rPr>
+        <w:t>look</w:t>
+      </w:r>
+      <w:r>
+        <w:rPr>
+          <w:lang w:val="en-US"/>
+        </w:rPr>
+        <w:t xml:space="preserve"> as follows:</w:t>
       </w:r>
     </w:p>
     <w:p>
       <w:pPr>
         <w:pStyle w:val="Standard-Sub"/>
-      </w:pPr>
+        <w:rPr>
+          <w:lang w:val="en-US"/>
+        </w:rPr>
+      </w:pPr>
+    </w:p>
+    <w:p>
+      <w:pPr>
+        <w:pStyle w:val="Code"/>
+      </w:pPr>
+      <w:r>
+        <w:t>java –jar trimmomatic-0.36.jar PE –threads 8 my_reads_R1.fastq.gz my_reads_R2.fastq.gz my_reads_R1_paired.fastq.gz my_reads_R1_unpaired.fastq.gz my_reads_R2_paired.fastq.gz my_reads_R2_unpaired.fastq.gz ILLUMINACLIP:&lt;ADAPTER_FILE&gt;:2:30:10</w:t>
+      </w:r>
+      <w:r>
+        <w:t xml:space="preserve"> </w:t>
+      </w:r>
+      <w:r>
+        <w:t>LEADING:3 TRAILING:3 SLIDINGWINDOW:4:15</w:t>
+      </w:r>
     </w:p>
     <w:p>
       <w:pPr>
         <w:pStyle w:val="Standard-Sub"/>
+        <w:rPr>
+          <w:lang w:val="en-US"/>
+        </w:rPr>
       </w:pPr>
     </w:p>
     <w:p>
@@ -562,6 +610,20 @@
           <w:lang w:val="en-US"/>
         </w:rPr>
       </w:pPr>
+      <w:r>
+        <w:rPr>
+          <w:lang w:val="en-US"/>
+        </w:rPr>
+        <w:t xml:space="preserve">Here, &lt;ADAPTER_FILE&gt; points to the appropriate adapter sequence file included with Trimmomatic. The last part of the command, specifying a sliding window clipping of lower quality bases, is optional and should be ommitted when performing assembly tasks. </w:t>
+      </w:r>
+    </w:p>
+    <w:p>
+      <w:pPr>
+        <w:pStyle w:val="Standard-Sub"/>
+        <w:rPr>
+          <w:lang w:val="en-US"/>
+        </w:rPr>
+      </w:pPr>
     </w:p>
     <w:p>
       <w:pPr>
@@ -577,54 +639,121 @@
         <w:t>Error correction</w:t>
       </w:r>
     </w:p>
-    <w:p/>
+    <w:p>
+      <w:pPr>
+        <w:rPr>
+          <w:lang w:val="en-US"/>
+        </w:rPr>
+      </w:pPr>
+    </w:p>
     <w:p>
       <w:pPr>
         <w:pStyle w:val="Standard-Sub"/>
-      </w:pPr>
-      <w:r>
+        <w:rPr>
+          <w:lang w:val="en-US"/>
+        </w:rPr>
+      </w:pPr>
+      <w:r>
+        <w:rPr>
+          <w:lang w:val="en-US"/>
+        </w:rPr>
         <w:t>Some assembly programs will benefit from error-corrected reads. This procedure is different from trimming and aims to correct individual positions without clipping</w:t>
       </w:r>
       <w:r>
+        <w:rPr>
+          <w:lang w:val="en-US"/>
+        </w:rPr>
         <w:t xml:space="preserve"> using Kmer analysis or similar</w:t>
       </w:r>
       <w:r>
+        <w:rPr>
+          <w:lang w:val="en-US"/>
+        </w:rPr>
         <w:t xml:space="preserve">. Note that </w:t>
       </w:r>
       <w:r>
+        <w:rPr>
+          <w:lang w:val="en-US"/>
+        </w:rPr>
         <w:t xml:space="preserve">your assembler of choice (like Spades or Allpaths-LG) likely </w:t>
       </w:r>
       <w:r>
+        <w:rPr>
+          <w:lang w:val="en-US"/>
+        </w:rPr>
         <w:t xml:space="preserve">already </w:t>
       </w:r>
       <w:r>
+        <w:rPr>
+          <w:lang w:val="en-US"/>
+        </w:rPr>
         <w:t>contains a built-in error correction module, so in those cases it is not recommended to perform an extra correction step beforehand.</w:t>
       </w:r>
       <w:r>
+        <w:rPr>
+          <w:lang w:val="en-US"/>
+        </w:rPr>
         <w:t xml:space="preserve"> </w:t>
       </w:r>
     </w:p>
     <w:p>
       <w:pPr>
         <w:pStyle w:val="Standard-Sub"/>
+        <w:rPr>
+          <w:lang w:val="en-US"/>
+        </w:rPr>
       </w:pPr>
     </w:p>
     <w:p>
       <w:pPr>
         <w:pStyle w:val="Standard-Sub"/>
-      </w:pPr>
-      <w:r>
+        <w:rPr>
+          <w:lang w:val="en-US"/>
+        </w:rPr>
+      </w:pPr>
+      <w:r>
+        <w:rPr>
+          <w:lang w:val="en-US"/>
+        </w:rPr>
         <w:t xml:space="preserve">Trowel has proven as the most performant and easy to install option for the purpose of error correcting reads for assembly. </w:t>
       </w:r>
+      <w:r>
+        <w:rPr>
+          <w:lang w:val="en-US"/>
+        </w:rPr>
+        <w:t xml:space="preserve">The process for running Trowel includes generating a list of all files tob e processed and the choise of an appropriate kmer size for analysis (13-15 are recommended for larger eukaryotic genomes). </w:t>
+      </w:r>
     </w:p>
     <w:p>
       <w:pPr>
         <w:pStyle w:val="Standard-Sub"/>
-      </w:pPr>
+        <w:rPr>
+          <w:lang w:val="en-US"/>
+        </w:rPr>
+      </w:pPr>
+    </w:p>
+    <w:p>
+      <w:pPr>
+        <w:pStyle w:val="Code"/>
+      </w:pPr>
+      <w:r>
+        <w:t>trowel –f files.txt –k 14</w:t>
+      </w:r>
     </w:p>
     <w:p>
       <w:pPr>
         <w:pStyle w:val="Standard-Sub"/>
+        <w:rPr>
+          <w:lang w:val="en-US"/>
+        </w:rPr>
+      </w:pPr>
+    </w:p>
+    <w:p>
+      <w:pPr>
+        <w:pStyle w:val="Standard-Sub"/>
+        <w:rPr>
+          <w:lang w:val="en-US"/>
+        </w:rPr>
       </w:pPr>
     </w:p>
     <w:p>
@@ -634,6 +763,8 @@
           <w:lang w:val="en-US"/>
         </w:rPr>
       </w:pPr>
+      <w:bookmarkStart w:id="0" w:name="_GoBack"/>
+      <w:bookmarkEnd w:id="0"/>
     </w:p>
     <w:p>
       <w:pPr>
@@ -1003,7 +1134,7 @@
       <w:rPr>
         <w:noProof/>
       </w:rPr>
-      <w:t>2016-07-27</w:t>
+      <w:t>2016-08-10</w:t>
     </w:r>
     <w:r>
       <w:fldChar w:fldCharType="end"/>
@@ -1875,6 +2006,7 @@
     <w:lsdException w:name="HTML Sample" w:semiHidden="1" w:unhideWhenUsed="1"/>
     <w:lsdException w:name="HTML Typewriter" w:semiHidden="1" w:unhideWhenUsed="1"/>
     <w:lsdException w:name="HTML Variable" w:semiHidden="1" w:unhideWhenUsed="1"/>
+    <w:lsdException w:name="Normal Table" w:semiHidden="1" w:unhideWhenUsed="1"/>
     <w:lsdException w:name="annotation subject" w:semiHidden="1" w:unhideWhenUsed="1"/>
     <w:lsdException w:name="No List" w:semiHidden="1" w:unhideWhenUsed="1"/>
     <w:lsdException w:name="Outline List 1" w:semiHidden="1" w:unhideWhenUsed="1"/>
@@ -1921,8 +2053,10 @@
     <w:lsdException w:name="Table Subtle 2" w:semiHidden="1" w:unhideWhenUsed="1"/>
     <w:lsdException w:name="Table Web 1" w:semiHidden="1" w:unhideWhenUsed="1"/>
     <w:lsdException w:name="Table Web 2" w:semiHidden="1" w:unhideWhenUsed="1"/>
+    <w:lsdException w:name="Table Web 3" w:semiHidden="1" w:unhideWhenUsed="1"/>
     <w:lsdException w:name="Balloon Text" w:semiHidden="1" w:unhideWhenUsed="1"/>
     <w:lsdException w:name="Table Grid" w:uiPriority="39"/>
+    <w:lsdException w:name="Table Theme" w:semiHidden="1" w:unhideWhenUsed="1"/>
     <w:lsdException w:name="Note Level 1" w:semiHidden="1" w:unhideWhenUsed="1"/>
     <w:lsdException w:name="Note Level 2" w:semiHidden="1" w:unhideWhenUsed="1"/>
     <w:lsdException w:name="Note Level 3" w:semiHidden="1" w:unhideWhenUsed="1"/>
@@ -2657,6 +2791,25 @@
     </w:pPr>
     <w:rPr>
       <w:rFonts w:ascii="Arial" w:hAnsi="Arial" w:cs="Arial"/>
+    </w:rPr>
+  </w:style>
+  <w:style w:type="paragraph" w:customStyle="1" w:styleId="Code">
+    <w:name w:val="Code"/>
+    <w:basedOn w:val="Standard-Sub"/>
+    <w:qFormat/>
+    <w:rsid w:val="003D0819"/>
+    <w:pPr>
+      <w:pBdr>
+        <w:top w:val="single" w:sz="4" w:space="1" w:color="auto"/>
+        <w:left w:val="single" w:sz="4" w:space="4" w:color="auto"/>
+        <w:bottom w:val="single" w:sz="4" w:space="1" w:color="auto"/>
+        <w:right w:val="single" w:sz="4" w:space="4" w:color="auto"/>
+      </w:pBdr>
+      <w:shd w:val="clear" w:color="auto" w:fill="D9D9D9" w:themeFill="background1" w:themeFillShade="D9"/>
+    </w:pPr>
+    <w:rPr>
+      <w:rFonts w:ascii="Courier New" w:hAnsi="Courier New" w:cs="Courier New"/>
+      <w:lang w:val="en-US"/>
     </w:rPr>
   </w:style>
 </w:styles>

</xml_diff>